<commit_message>
All analysis done in gemtc and those outputs used for pa_recov power table. Pa_reac is correct but should be updated soon. Need to redo remainder of outcomes. Informative priors used throughout.
</commit_message>
<xml_diff>
--- a/tables/final/sensitivity tables.docx
+++ b/tables/final/sensitivity tables.docx
@@ -262,6 +262,8 @@
               </w:rPr>
               <w:t>TA +</w:t>
             </w:r>
+            <w:bookmarkStart w:id="0" w:name="_GoBack"/>
+            <w:bookmarkEnd w:id="0"/>
           </w:p>
           <w:p>
             <w:pPr>
@@ -707,67 +709,6 @@
                 <w:lang w:eastAsia="en-CA"/>
               </w:rPr>
               <w:t>Sweet + singing</w:t>
-            </w:r>
-          </w:p>
-        </w:tc>
-      </w:tr>
-      <w:tr>
-        <w:trPr>
-          <w:trHeight w:val="282"/>
-        </w:trPr>
-        <w:tc>
-          <w:tcPr>
-            <w:tcW w:w="15480" w:type="dxa"/>
-            <w:gridSpan w:val="15"/>
-            <w:tcBorders>
-              <w:top w:val="single" w:sz="4" w:space="0" w:color="auto"/>
-              <w:left w:val="single" w:sz="4" w:space="0" w:color="auto"/>
-              <w:bottom w:val="single" w:sz="4" w:space="0" w:color="auto"/>
-              <w:right w:val="single" w:sz="4" w:space="0" w:color="auto"/>
-            </w:tcBorders>
-          </w:tcPr>
-          <w:p>
-            <w:pPr>
-              <w:spacing w:after="0" w:line="240" w:lineRule="auto"/>
-              <w:rPr>
-                <w:rFonts w:ascii="Calibri" w:eastAsia="Times New Roman" w:hAnsi="Calibri" w:cs="Calibri"/>
-                <w:kern w:val="24"/>
-                <w:sz w:val="16"/>
-                <w:szCs w:val="16"/>
-                <w:lang w:eastAsia="en-CA"/>
-              </w:rPr>
-            </w:pPr>
-            <w:r>
-              <w:rPr>
-                <w:rFonts w:ascii="Calibri" w:eastAsia="Times New Roman" w:hAnsi="Calibri" w:cs="Calibri"/>
-                <w:kern w:val="24"/>
-                <w:sz w:val="16"/>
-                <w:szCs w:val="16"/>
-                <w:lang w:eastAsia="en-CA"/>
-              </w:rPr>
-              <w:t xml:space="preserve">Consistency </w:t>
-            </w:r>
-            <w:proofErr w:type="spellStart"/>
-            <w:r>
-              <w:rPr>
-                <w:rFonts w:ascii="Calibri" w:eastAsia="Times New Roman" w:hAnsi="Calibri" w:cs="Calibri"/>
-                <w:kern w:val="24"/>
-                <w:sz w:val="16"/>
-                <w:szCs w:val="16"/>
-                <w:lang w:eastAsia="en-CA"/>
-              </w:rPr>
-              <w:t>vs</w:t>
-            </w:r>
-            <w:proofErr w:type="spellEnd"/>
-            <w:r>
-              <w:rPr>
-                <w:rFonts w:ascii="Calibri" w:eastAsia="Times New Roman" w:hAnsi="Calibri" w:cs="Calibri"/>
-                <w:kern w:val="24"/>
-                <w:sz w:val="16"/>
-                <w:szCs w:val="16"/>
-                <w:lang w:eastAsia="en-CA"/>
-              </w:rPr>
-              <w:t xml:space="preserve"> inconsistency model</w:t>
             </w:r>
           </w:p>
         </w:tc>
@@ -1581,750 +1522,6 @@
       </w:tr>
       <w:tr>
         <w:trPr>
-          <w:trHeight w:val="438"/>
-        </w:trPr>
-        <w:tc>
-          <w:tcPr>
-            <w:tcW w:w="1170" w:type="dxa"/>
-            <w:tcBorders>
-              <w:top w:val="single" w:sz="4" w:space="0" w:color="auto"/>
-              <w:left w:val="single" w:sz="4" w:space="0" w:color="auto"/>
-              <w:bottom w:val="single" w:sz="4" w:space="0" w:color="auto"/>
-              <w:right w:val="single" w:sz="4" w:space="0" w:color="auto"/>
-            </w:tcBorders>
-            <w:shd w:val="clear" w:color="auto" w:fill="auto"/>
-            <w:tcMar>
-              <w:top w:w="54" w:type="dxa"/>
-              <w:left w:w="108" w:type="dxa"/>
-              <w:bottom w:w="54" w:type="dxa"/>
-              <w:right w:w="108" w:type="dxa"/>
-            </w:tcMar>
-            <w:hideMark/>
-          </w:tcPr>
-          <w:p>
-            <w:pPr>
-              <w:spacing w:after="0" w:line="240" w:lineRule="auto"/>
-              <w:rPr>
-                <w:rFonts w:ascii="Calibri" w:eastAsia="Times New Roman" w:hAnsi="Calibri" w:cs="Calibri"/>
-                <w:sz w:val="16"/>
-                <w:szCs w:val="16"/>
-                <w:lang w:eastAsia="en-CA"/>
-              </w:rPr>
-            </w:pPr>
-            <w:r>
-              <w:rPr>
-                <w:rFonts w:ascii="Calibri" w:eastAsia="Times New Roman" w:hAnsi="Calibri" w:cs="Calibri"/>
-                <w:kern w:val="24"/>
-                <w:sz w:val="16"/>
-                <w:szCs w:val="16"/>
-                <w:lang w:eastAsia="en-CA"/>
-              </w:rPr>
-              <w:t>Random effect Inconsistency</w:t>
-            </w:r>
-          </w:p>
-        </w:tc>
-        <w:tc>
-          <w:tcPr>
-            <w:tcW w:w="630" w:type="dxa"/>
-            <w:tcBorders>
-              <w:top w:val="single" w:sz="4" w:space="0" w:color="auto"/>
-              <w:left w:val="single" w:sz="4" w:space="0" w:color="auto"/>
-              <w:bottom w:val="single" w:sz="4" w:space="0" w:color="auto"/>
-              <w:right w:val="single" w:sz="4" w:space="0" w:color="auto"/>
-            </w:tcBorders>
-            <w:shd w:val="clear" w:color="auto" w:fill="auto"/>
-            <w:tcMar>
-              <w:top w:w="54" w:type="dxa"/>
-              <w:left w:w="108" w:type="dxa"/>
-              <w:bottom w:w="54" w:type="dxa"/>
-              <w:right w:w="108" w:type="dxa"/>
-            </w:tcMar>
-            <w:vAlign w:val="center"/>
-            <w:hideMark/>
-          </w:tcPr>
-          <w:p>
-            <w:pPr>
-              <w:spacing w:after="0" w:line="240" w:lineRule="auto"/>
-              <w:jc w:val="center"/>
-              <w:rPr>
-                <w:rFonts w:ascii="Calibri" w:eastAsia="Times New Roman" w:hAnsi="Calibri" w:cs="Calibri"/>
-                <w:sz w:val="16"/>
-                <w:szCs w:val="16"/>
-                <w:lang w:eastAsia="en-CA"/>
-              </w:rPr>
-            </w:pPr>
-            <w:r>
-              <w:rPr>
-                <w:rFonts w:ascii="Calibri" w:eastAsia="Times New Roman" w:hAnsi="Calibri" w:cs="Calibri"/>
-                <w:kern w:val="24"/>
-                <w:sz w:val="16"/>
-                <w:szCs w:val="16"/>
-                <w:lang w:eastAsia="en-CA"/>
-              </w:rPr>
-              <w:t>76.7</w:t>
-            </w:r>
-          </w:p>
-        </w:tc>
-        <w:tc>
-          <w:tcPr>
-            <w:tcW w:w="450" w:type="dxa"/>
-            <w:tcBorders>
-              <w:top w:val="single" w:sz="4" w:space="0" w:color="auto"/>
-              <w:left w:val="single" w:sz="4" w:space="0" w:color="auto"/>
-              <w:bottom w:val="single" w:sz="4" w:space="0" w:color="auto"/>
-              <w:right w:val="single" w:sz="4" w:space="0" w:color="auto"/>
-            </w:tcBorders>
-            <w:vAlign w:val="center"/>
-          </w:tcPr>
-          <w:p>
-            <w:pPr>
-              <w:spacing w:after="0" w:line="240" w:lineRule="auto"/>
-              <w:jc w:val="center"/>
-              <w:rPr>
-                <w:rFonts w:ascii="Calibri" w:eastAsia="Times New Roman" w:hAnsi="Calibri" w:cs="Calibri"/>
-                <w:kern w:val="24"/>
-                <w:sz w:val="16"/>
-                <w:szCs w:val="16"/>
-                <w:lang w:eastAsia="en-CA"/>
-              </w:rPr>
-            </w:pPr>
-            <w:r>
-              <w:rPr>
-                <w:rFonts w:ascii="Calibri" w:eastAsia="Times New Roman" w:hAnsi="Calibri" w:cs="Calibri"/>
-                <w:kern w:val="24"/>
-                <w:sz w:val="16"/>
-                <w:szCs w:val="16"/>
-                <w:lang w:eastAsia="en-CA"/>
-              </w:rPr>
-              <w:t>1.62</w:t>
-            </w:r>
-          </w:p>
-        </w:tc>
-        <w:tc>
-          <w:tcPr>
-            <w:tcW w:w="450" w:type="dxa"/>
-            <w:tcBorders>
-              <w:top w:val="single" w:sz="4" w:space="0" w:color="auto"/>
-              <w:left w:val="single" w:sz="4" w:space="0" w:color="auto"/>
-              <w:bottom w:val="single" w:sz="4" w:space="0" w:color="auto"/>
-              <w:right w:val="single" w:sz="4" w:space="0" w:color="auto"/>
-            </w:tcBorders>
-            <w:vAlign w:val="center"/>
-          </w:tcPr>
-          <w:p>
-            <w:pPr>
-              <w:spacing w:after="0" w:line="240" w:lineRule="auto"/>
-              <w:jc w:val="center"/>
-              <w:rPr>
-                <w:rFonts w:ascii="Calibri" w:eastAsia="Times New Roman" w:hAnsi="Calibri" w:cs="Calibri"/>
-                <w:kern w:val="24"/>
-                <w:sz w:val="16"/>
-                <w:szCs w:val="16"/>
-                <w:lang w:eastAsia="en-CA"/>
-              </w:rPr>
-            </w:pPr>
-            <w:r>
-              <w:rPr>
-                <w:rFonts w:ascii="Calibri" w:eastAsia="Times New Roman" w:hAnsi="Calibri" w:cs="Calibri"/>
-                <w:kern w:val="24"/>
-                <w:sz w:val="16"/>
-                <w:szCs w:val="16"/>
-                <w:lang w:eastAsia="en-CA"/>
-              </w:rPr>
-              <w:t>NA</w:t>
-            </w:r>
-          </w:p>
-        </w:tc>
-        <w:tc>
-          <w:tcPr>
-            <w:tcW w:w="1260" w:type="dxa"/>
-            <w:tcBorders>
-              <w:top w:val="single" w:sz="4" w:space="0" w:color="auto"/>
-              <w:left w:val="single" w:sz="4" w:space="0" w:color="auto"/>
-              <w:bottom w:val="single" w:sz="4" w:space="0" w:color="auto"/>
-              <w:right w:val="single" w:sz="4" w:space="0" w:color="auto"/>
-            </w:tcBorders>
-            <w:shd w:val="clear" w:color="auto" w:fill="auto"/>
-            <w:tcMar>
-              <w:top w:w="54" w:type="dxa"/>
-              <w:left w:w="108" w:type="dxa"/>
-              <w:bottom w:w="54" w:type="dxa"/>
-              <w:right w:w="108" w:type="dxa"/>
-            </w:tcMar>
-            <w:vAlign w:val="center"/>
-          </w:tcPr>
-          <w:p>
-            <w:pPr>
-              <w:spacing w:after="0" w:line="240" w:lineRule="auto"/>
-              <w:jc w:val="center"/>
-              <w:rPr>
-                <w:rFonts w:ascii="Calibri" w:eastAsia="Times New Roman" w:hAnsi="Calibri" w:cs="Calibri"/>
-                <w:sz w:val="16"/>
-                <w:szCs w:val="16"/>
-                <w:lang w:eastAsia="en-CA"/>
-              </w:rPr>
-            </w:pPr>
-            <w:r>
-              <w:rPr>
-                <w:rFonts w:ascii="Calibri" w:eastAsia="Times New Roman" w:hAnsi="Calibri" w:cs="Calibri"/>
-                <w:sz w:val="16"/>
-                <w:szCs w:val="16"/>
-                <w:lang w:eastAsia="en-CA"/>
-              </w:rPr>
-              <w:t>-2.64</w:t>
-            </w:r>
-          </w:p>
-          <w:p>
-            <w:pPr>
-              <w:spacing w:after="0" w:line="240" w:lineRule="auto"/>
-              <w:jc w:val="center"/>
-              <w:rPr>
-                <w:rFonts w:ascii="Calibri" w:eastAsia="Times New Roman" w:hAnsi="Calibri" w:cs="Calibri"/>
-                <w:sz w:val="16"/>
-                <w:szCs w:val="16"/>
-                <w:lang w:eastAsia="en-CA"/>
-              </w:rPr>
-            </w:pPr>
-            <w:r>
-              <w:rPr>
-                <w:rFonts w:ascii="Calibri" w:eastAsia="Times New Roman" w:hAnsi="Calibri" w:cs="Calibri"/>
-                <w:sz w:val="16"/>
-                <w:szCs w:val="16"/>
-                <w:lang w:eastAsia="en-CA"/>
-              </w:rPr>
-              <w:t>(-4.78 to -0.34)</w:t>
-            </w:r>
-          </w:p>
-        </w:tc>
-        <w:tc>
-          <w:tcPr>
-            <w:tcW w:w="1165" w:type="dxa"/>
-            <w:tcBorders>
-              <w:top w:val="single" w:sz="4" w:space="0" w:color="auto"/>
-              <w:left w:val="single" w:sz="4" w:space="0" w:color="auto"/>
-              <w:bottom w:val="single" w:sz="4" w:space="0" w:color="auto"/>
-              <w:right w:val="single" w:sz="4" w:space="0" w:color="auto"/>
-            </w:tcBorders>
-            <w:shd w:val="clear" w:color="auto" w:fill="auto"/>
-            <w:tcMar>
-              <w:top w:w="54" w:type="dxa"/>
-              <w:left w:w="108" w:type="dxa"/>
-              <w:bottom w:w="54" w:type="dxa"/>
-              <w:right w:w="108" w:type="dxa"/>
-            </w:tcMar>
-            <w:vAlign w:val="center"/>
-          </w:tcPr>
-          <w:p>
-            <w:pPr>
-              <w:spacing w:after="0" w:line="240" w:lineRule="auto"/>
-              <w:jc w:val="center"/>
-              <w:rPr>
-                <w:rFonts w:ascii="Calibri" w:eastAsia="Times New Roman" w:hAnsi="Calibri" w:cs="Calibri"/>
-                <w:sz w:val="16"/>
-                <w:szCs w:val="16"/>
-                <w:lang w:eastAsia="en-CA"/>
-              </w:rPr>
-            </w:pPr>
-            <w:r>
-              <w:rPr>
-                <w:rFonts w:ascii="Calibri" w:eastAsia="Times New Roman" w:hAnsi="Calibri" w:cs="Calibri"/>
-                <w:sz w:val="16"/>
-                <w:szCs w:val="16"/>
-                <w:lang w:eastAsia="en-CA"/>
-              </w:rPr>
-              <w:t>-3.08</w:t>
-            </w:r>
-          </w:p>
-          <w:p>
-            <w:pPr>
-              <w:spacing w:after="0" w:line="240" w:lineRule="auto"/>
-              <w:jc w:val="center"/>
-              <w:rPr>
-                <w:rFonts w:ascii="Calibri" w:eastAsia="Times New Roman" w:hAnsi="Calibri" w:cs="Calibri"/>
-                <w:sz w:val="16"/>
-                <w:szCs w:val="16"/>
-                <w:lang w:eastAsia="en-CA"/>
-              </w:rPr>
-            </w:pPr>
-            <w:r>
-              <w:rPr>
-                <w:rFonts w:ascii="Calibri" w:eastAsia="Times New Roman" w:hAnsi="Calibri" w:cs="Calibri"/>
-                <w:sz w:val="16"/>
-                <w:szCs w:val="16"/>
-                <w:lang w:eastAsia="en-CA"/>
-              </w:rPr>
-              <w:t>(-6.96 to 0.95)</w:t>
-            </w:r>
-          </w:p>
-        </w:tc>
-        <w:tc>
-          <w:tcPr>
-            <w:tcW w:w="1260" w:type="dxa"/>
-            <w:tcBorders>
-              <w:top w:val="single" w:sz="4" w:space="0" w:color="auto"/>
-              <w:left w:val="single" w:sz="4" w:space="0" w:color="auto"/>
-              <w:bottom w:val="single" w:sz="4" w:space="0" w:color="auto"/>
-              <w:right w:val="single" w:sz="4" w:space="0" w:color="auto"/>
-            </w:tcBorders>
-            <w:shd w:val="clear" w:color="auto" w:fill="auto"/>
-            <w:tcMar>
-              <w:top w:w="54" w:type="dxa"/>
-              <w:left w:w="108" w:type="dxa"/>
-              <w:bottom w:w="54" w:type="dxa"/>
-              <w:right w:w="108" w:type="dxa"/>
-            </w:tcMar>
-            <w:vAlign w:val="center"/>
-          </w:tcPr>
-          <w:p>
-            <w:pPr>
-              <w:spacing w:after="0" w:line="240" w:lineRule="auto"/>
-              <w:jc w:val="center"/>
-              <w:rPr>
-                <w:rFonts w:ascii="Calibri" w:eastAsia="Times New Roman" w:hAnsi="Calibri" w:cs="Calibri"/>
-                <w:sz w:val="16"/>
-                <w:szCs w:val="16"/>
-                <w:lang w:eastAsia="en-CA"/>
-              </w:rPr>
-            </w:pPr>
-            <w:r>
-              <w:rPr>
-                <w:rFonts w:ascii="Calibri" w:eastAsia="Times New Roman" w:hAnsi="Calibri" w:cs="Calibri"/>
-                <w:sz w:val="16"/>
-                <w:szCs w:val="16"/>
-                <w:lang w:eastAsia="en-CA"/>
-              </w:rPr>
-              <w:t>-2.22</w:t>
-            </w:r>
-          </w:p>
-          <w:p>
-            <w:pPr>
-              <w:spacing w:after="0" w:line="240" w:lineRule="auto"/>
-              <w:jc w:val="center"/>
-              <w:rPr>
-                <w:rFonts w:ascii="Calibri" w:eastAsia="Times New Roman" w:hAnsi="Calibri" w:cs="Calibri"/>
-                <w:sz w:val="16"/>
-                <w:szCs w:val="16"/>
-                <w:lang w:eastAsia="en-CA"/>
-              </w:rPr>
-            </w:pPr>
-            <w:r>
-              <w:rPr>
-                <w:rFonts w:ascii="Calibri" w:eastAsia="Times New Roman" w:hAnsi="Calibri" w:cs="Calibri"/>
-                <w:sz w:val="16"/>
-                <w:szCs w:val="16"/>
-                <w:lang w:eastAsia="en-CA"/>
-              </w:rPr>
-              <w:t>(-3.77 to -0.46)</w:t>
-            </w:r>
-          </w:p>
-        </w:tc>
-        <w:tc>
-          <w:tcPr>
-            <w:tcW w:w="1265" w:type="dxa"/>
-            <w:tcBorders>
-              <w:top w:val="single" w:sz="4" w:space="0" w:color="auto"/>
-              <w:left w:val="single" w:sz="4" w:space="0" w:color="auto"/>
-              <w:bottom w:val="single" w:sz="4" w:space="0" w:color="auto"/>
-              <w:right w:val="single" w:sz="4" w:space="0" w:color="auto"/>
-            </w:tcBorders>
-            <w:shd w:val="clear" w:color="auto" w:fill="auto"/>
-            <w:tcMar>
-              <w:top w:w="54" w:type="dxa"/>
-              <w:left w:w="108" w:type="dxa"/>
-              <w:bottom w:w="54" w:type="dxa"/>
-              <w:right w:w="108" w:type="dxa"/>
-            </w:tcMar>
-            <w:vAlign w:val="center"/>
-          </w:tcPr>
-          <w:p>
-            <w:pPr>
-              <w:spacing w:after="0" w:line="240" w:lineRule="auto"/>
-              <w:jc w:val="center"/>
-              <w:rPr>
-                <w:rFonts w:ascii="Calibri" w:eastAsia="Times New Roman" w:hAnsi="Calibri" w:cs="Calibri"/>
-                <w:sz w:val="16"/>
-                <w:szCs w:val="16"/>
-                <w:lang w:eastAsia="en-CA"/>
-              </w:rPr>
-            </w:pPr>
-            <w:r>
-              <w:rPr>
-                <w:rFonts w:ascii="Calibri" w:eastAsia="Times New Roman" w:hAnsi="Calibri" w:cs="Calibri"/>
-                <w:sz w:val="16"/>
-                <w:szCs w:val="16"/>
-                <w:lang w:eastAsia="en-CA"/>
-              </w:rPr>
-              <w:t>-2.19</w:t>
-            </w:r>
-          </w:p>
-          <w:p>
-            <w:pPr>
-              <w:spacing w:after="0" w:line="240" w:lineRule="auto"/>
-              <w:jc w:val="center"/>
-              <w:rPr>
-                <w:rFonts w:ascii="Calibri" w:eastAsia="Times New Roman" w:hAnsi="Calibri" w:cs="Calibri"/>
-                <w:sz w:val="16"/>
-                <w:szCs w:val="16"/>
-                <w:lang w:eastAsia="en-CA"/>
-              </w:rPr>
-            </w:pPr>
-            <w:r>
-              <w:rPr>
-                <w:rFonts w:ascii="Calibri" w:eastAsia="Times New Roman" w:hAnsi="Calibri" w:cs="Calibri"/>
-                <w:sz w:val="16"/>
-                <w:szCs w:val="16"/>
-                <w:lang w:eastAsia="en-CA"/>
-              </w:rPr>
-              <w:t>(-0.67 to 5.05)</w:t>
-            </w:r>
-          </w:p>
-        </w:tc>
-        <w:tc>
-          <w:tcPr>
-            <w:tcW w:w="1170" w:type="dxa"/>
-            <w:tcBorders>
-              <w:top w:val="single" w:sz="4" w:space="0" w:color="auto"/>
-              <w:left w:val="single" w:sz="4" w:space="0" w:color="auto"/>
-              <w:bottom w:val="single" w:sz="4" w:space="0" w:color="auto"/>
-              <w:right w:val="single" w:sz="4" w:space="0" w:color="auto"/>
-            </w:tcBorders>
-            <w:shd w:val="clear" w:color="auto" w:fill="auto"/>
-            <w:tcMar>
-              <w:top w:w="54" w:type="dxa"/>
-              <w:left w:w="108" w:type="dxa"/>
-              <w:bottom w:w="54" w:type="dxa"/>
-              <w:right w:w="108" w:type="dxa"/>
-            </w:tcMar>
-            <w:vAlign w:val="center"/>
-          </w:tcPr>
-          <w:p>
-            <w:pPr>
-              <w:spacing w:after="0" w:line="240" w:lineRule="auto"/>
-              <w:jc w:val="center"/>
-              <w:rPr>
-                <w:rFonts w:ascii="Calibri" w:eastAsia="Times New Roman" w:hAnsi="Calibri" w:cs="Calibri"/>
-                <w:sz w:val="16"/>
-                <w:szCs w:val="16"/>
-                <w:lang w:eastAsia="en-CA"/>
-              </w:rPr>
-            </w:pPr>
-            <w:r>
-              <w:rPr>
-                <w:rFonts w:ascii="Calibri" w:eastAsia="Times New Roman" w:hAnsi="Calibri" w:cs="Calibri"/>
-                <w:sz w:val="16"/>
-                <w:szCs w:val="16"/>
-                <w:lang w:eastAsia="en-CA"/>
-              </w:rPr>
-              <w:t>-2.58</w:t>
-            </w:r>
-          </w:p>
-          <w:p>
-            <w:pPr>
-              <w:spacing w:after="0" w:line="240" w:lineRule="auto"/>
-              <w:jc w:val="center"/>
-              <w:rPr>
-                <w:rFonts w:ascii="Calibri" w:eastAsia="Times New Roman" w:hAnsi="Calibri" w:cs="Calibri"/>
-                <w:sz w:val="16"/>
-                <w:szCs w:val="16"/>
-                <w:lang w:eastAsia="en-CA"/>
-              </w:rPr>
-            </w:pPr>
-            <w:r>
-              <w:rPr>
-                <w:rFonts w:ascii="Calibri" w:eastAsia="Times New Roman" w:hAnsi="Calibri" w:cs="Calibri"/>
-                <w:sz w:val="16"/>
-                <w:szCs w:val="16"/>
-                <w:lang w:eastAsia="en-CA"/>
-              </w:rPr>
-              <w:t>(-6.17 to 1.01)</w:t>
-            </w:r>
-          </w:p>
-        </w:tc>
-        <w:tc>
-          <w:tcPr>
-            <w:tcW w:w="1170" w:type="dxa"/>
-            <w:tcBorders>
-              <w:top w:val="single" w:sz="4" w:space="0" w:color="auto"/>
-              <w:left w:val="single" w:sz="4" w:space="0" w:color="auto"/>
-              <w:bottom w:val="single" w:sz="4" w:space="0" w:color="auto"/>
-              <w:right w:val="single" w:sz="4" w:space="0" w:color="auto"/>
-            </w:tcBorders>
-            <w:shd w:val="clear" w:color="auto" w:fill="auto"/>
-            <w:tcMar>
-              <w:top w:w="54" w:type="dxa"/>
-              <w:left w:w="108" w:type="dxa"/>
-              <w:bottom w:w="54" w:type="dxa"/>
-              <w:right w:w="108" w:type="dxa"/>
-            </w:tcMar>
-            <w:vAlign w:val="center"/>
-          </w:tcPr>
-          <w:p>
-            <w:pPr>
-              <w:spacing w:after="0" w:line="240" w:lineRule="auto"/>
-              <w:jc w:val="center"/>
-              <w:rPr>
-                <w:rFonts w:ascii="Calibri" w:eastAsia="Times New Roman" w:hAnsi="Calibri" w:cs="Calibri"/>
-                <w:sz w:val="16"/>
-                <w:szCs w:val="16"/>
-                <w:lang w:eastAsia="en-CA"/>
-              </w:rPr>
-            </w:pPr>
-            <w:r>
-              <w:rPr>
-                <w:rFonts w:ascii="Calibri" w:eastAsia="Times New Roman" w:hAnsi="Calibri" w:cs="Calibri"/>
-                <w:sz w:val="16"/>
-                <w:szCs w:val="16"/>
-                <w:lang w:eastAsia="en-CA"/>
-              </w:rPr>
-              <w:t>-1.38</w:t>
-            </w:r>
-          </w:p>
-          <w:p>
-            <w:pPr>
-              <w:spacing w:after="0" w:line="240" w:lineRule="auto"/>
-              <w:jc w:val="center"/>
-              <w:rPr>
-                <w:rFonts w:ascii="Calibri" w:eastAsia="Times New Roman" w:hAnsi="Calibri" w:cs="Calibri"/>
-                <w:sz w:val="16"/>
-                <w:szCs w:val="16"/>
-                <w:lang w:eastAsia="en-CA"/>
-              </w:rPr>
-            </w:pPr>
-            <w:r>
-              <w:rPr>
-                <w:rFonts w:ascii="Calibri" w:eastAsia="Times New Roman" w:hAnsi="Calibri" w:cs="Calibri"/>
-                <w:sz w:val="16"/>
-                <w:szCs w:val="16"/>
-                <w:lang w:eastAsia="en-CA"/>
-              </w:rPr>
-              <w:t>(-3.87 to 1.07)</w:t>
-            </w:r>
-          </w:p>
-        </w:tc>
-        <w:tc>
-          <w:tcPr>
-            <w:tcW w:w="1170" w:type="dxa"/>
-            <w:tcBorders>
-              <w:top w:val="single" w:sz="4" w:space="0" w:color="auto"/>
-              <w:left w:val="single" w:sz="4" w:space="0" w:color="auto"/>
-              <w:bottom w:val="single" w:sz="4" w:space="0" w:color="auto"/>
-              <w:right w:val="single" w:sz="4" w:space="0" w:color="auto"/>
-            </w:tcBorders>
-            <w:shd w:val="clear" w:color="auto" w:fill="auto"/>
-            <w:tcMar>
-              <w:top w:w="54" w:type="dxa"/>
-              <w:left w:w="108" w:type="dxa"/>
-              <w:bottom w:w="54" w:type="dxa"/>
-              <w:right w:w="108" w:type="dxa"/>
-            </w:tcMar>
-            <w:vAlign w:val="center"/>
-          </w:tcPr>
-          <w:p>
-            <w:pPr>
-              <w:spacing w:after="0" w:line="240" w:lineRule="auto"/>
-              <w:jc w:val="center"/>
-              <w:rPr>
-                <w:rFonts w:ascii="Calibri" w:eastAsia="Times New Roman" w:hAnsi="Calibri" w:cs="Calibri"/>
-                <w:sz w:val="16"/>
-                <w:szCs w:val="16"/>
-                <w:lang w:eastAsia="en-CA"/>
-              </w:rPr>
-            </w:pPr>
-            <w:r>
-              <w:rPr>
-                <w:rFonts w:ascii="Calibri" w:eastAsia="Times New Roman" w:hAnsi="Calibri" w:cs="Calibri"/>
-                <w:sz w:val="16"/>
-                <w:szCs w:val="16"/>
-                <w:lang w:eastAsia="en-CA"/>
-              </w:rPr>
-              <w:t>-0.21</w:t>
-            </w:r>
-          </w:p>
-          <w:p>
-            <w:pPr>
-              <w:spacing w:after="0" w:line="240" w:lineRule="auto"/>
-              <w:jc w:val="center"/>
-              <w:rPr>
-                <w:rFonts w:ascii="Calibri" w:eastAsia="Times New Roman" w:hAnsi="Calibri" w:cs="Calibri"/>
-                <w:sz w:val="16"/>
-                <w:szCs w:val="16"/>
-                <w:lang w:eastAsia="en-CA"/>
-              </w:rPr>
-            </w:pPr>
-            <w:r>
-              <w:rPr>
-                <w:rFonts w:ascii="Calibri" w:eastAsia="Times New Roman" w:hAnsi="Calibri" w:cs="Calibri"/>
-                <w:sz w:val="16"/>
-                <w:szCs w:val="16"/>
-                <w:lang w:eastAsia="en-CA"/>
-              </w:rPr>
-              <w:t>(3.68 to 3.25)</w:t>
-            </w:r>
-          </w:p>
-        </w:tc>
-        <w:tc>
-          <w:tcPr>
-            <w:tcW w:w="1170" w:type="dxa"/>
-            <w:tcBorders>
-              <w:top w:val="single" w:sz="4" w:space="0" w:color="auto"/>
-              <w:left w:val="single" w:sz="4" w:space="0" w:color="auto"/>
-              <w:bottom w:val="single" w:sz="4" w:space="0" w:color="auto"/>
-              <w:right w:val="single" w:sz="4" w:space="0" w:color="auto"/>
-            </w:tcBorders>
-            <w:shd w:val="clear" w:color="auto" w:fill="auto"/>
-            <w:tcMar>
-              <w:top w:w="54" w:type="dxa"/>
-              <w:left w:w="108" w:type="dxa"/>
-              <w:bottom w:w="54" w:type="dxa"/>
-              <w:right w:w="108" w:type="dxa"/>
-            </w:tcMar>
-            <w:vAlign w:val="center"/>
-          </w:tcPr>
-          <w:p>
-            <w:pPr>
-              <w:spacing w:after="0" w:line="240" w:lineRule="auto"/>
-              <w:jc w:val="center"/>
-              <w:rPr>
-                <w:rFonts w:ascii="Calibri" w:eastAsia="Times New Roman" w:hAnsi="Calibri" w:cs="Calibri"/>
-                <w:sz w:val="16"/>
-                <w:szCs w:val="16"/>
-                <w:lang w:eastAsia="en-CA"/>
-              </w:rPr>
-            </w:pPr>
-            <w:r>
-              <w:rPr>
-                <w:rFonts w:ascii="Calibri" w:eastAsia="Times New Roman" w:hAnsi="Calibri" w:cs="Calibri"/>
-                <w:sz w:val="16"/>
-                <w:szCs w:val="16"/>
-                <w:lang w:eastAsia="en-CA"/>
-              </w:rPr>
-              <w:t>-</w:t>
-            </w:r>
-          </w:p>
-        </w:tc>
-        <w:tc>
-          <w:tcPr>
-            <w:tcW w:w="1080" w:type="dxa"/>
-            <w:tcBorders>
-              <w:top w:val="single" w:sz="4" w:space="0" w:color="auto"/>
-              <w:left w:val="single" w:sz="4" w:space="0" w:color="auto"/>
-              <w:bottom w:val="single" w:sz="4" w:space="0" w:color="auto"/>
-              <w:right w:val="single" w:sz="4" w:space="0" w:color="auto"/>
-            </w:tcBorders>
-            <w:vAlign w:val="center"/>
-          </w:tcPr>
-          <w:p>
-            <w:pPr>
-              <w:spacing w:after="0" w:line="240" w:lineRule="auto"/>
-              <w:jc w:val="center"/>
-              <w:rPr>
-                <w:rFonts w:ascii="Calibri" w:eastAsia="Times New Roman" w:hAnsi="Calibri" w:cs="Calibri"/>
-                <w:sz w:val="16"/>
-                <w:szCs w:val="16"/>
-                <w:lang w:eastAsia="en-CA"/>
-              </w:rPr>
-            </w:pPr>
-            <w:r>
-              <w:rPr>
-                <w:rFonts w:ascii="Calibri" w:eastAsia="Times New Roman" w:hAnsi="Calibri" w:cs="Calibri"/>
-                <w:sz w:val="16"/>
-                <w:szCs w:val="16"/>
-                <w:lang w:eastAsia="en-CA"/>
-              </w:rPr>
-              <w:t>-1.31</w:t>
-            </w:r>
-          </w:p>
-          <w:p>
-            <w:pPr>
-              <w:spacing w:after="0" w:line="240" w:lineRule="auto"/>
-              <w:jc w:val="center"/>
-              <w:rPr>
-                <w:rFonts w:ascii="Calibri" w:eastAsia="Times New Roman" w:hAnsi="Calibri" w:cs="Calibri"/>
-                <w:sz w:val="16"/>
-                <w:szCs w:val="16"/>
-                <w:lang w:eastAsia="en-CA"/>
-              </w:rPr>
-            </w:pPr>
-            <w:r>
-              <w:rPr>
-                <w:rFonts w:ascii="Calibri" w:eastAsia="Times New Roman" w:hAnsi="Calibri" w:cs="Calibri"/>
-                <w:sz w:val="16"/>
-                <w:szCs w:val="16"/>
-                <w:lang w:eastAsia="en-CA"/>
-              </w:rPr>
-              <w:t>(-4.98 to 2.49)</w:t>
-            </w:r>
-          </w:p>
-        </w:tc>
-        <w:tc>
-          <w:tcPr>
-            <w:tcW w:w="1080" w:type="dxa"/>
-            <w:tcBorders>
-              <w:top w:val="single" w:sz="4" w:space="0" w:color="auto"/>
-              <w:left w:val="single" w:sz="4" w:space="0" w:color="auto"/>
-              <w:bottom w:val="single" w:sz="4" w:space="0" w:color="auto"/>
-              <w:right w:val="single" w:sz="4" w:space="0" w:color="auto"/>
-            </w:tcBorders>
-            <w:vAlign w:val="center"/>
-          </w:tcPr>
-          <w:p>
-            <w:pPr>
-              <w:spacing w:after="0" w:line="240" w:lineRule="auto"/>
-              <w:jc w:val="center"/>
-              <w:rPr>
-                <w:rFonts w:ascii="Calibri" w:eastAsia="Times New Roman" w:hAnsi="Calibri" w:cs="Calibri"/>
-                <w:sz w:val="16"/>
-                <w:szCs w:val="16"/>
-                <w:lang w:eastAsia="en-CA"/>
-              </w:rPr>
-            </w:pPr>
-            <w:r>
-              <w:rPr>
-                <w:rFonts w:ascii="Calibri" w:eastAsia="Times New Roman" w:hAnsi="Calibri" w:cs="Calibri"/>
-                <w:sz w:val="16"/>
-                <w:szCs w:val="16"/>
-                <w:lang w:eastAsia="en-CA"/>
-              </w:rPr>
-              <w:t>-</w:t>
-            </w:r>
-          </w:p>
-        </w:tc>
-        <w:tc>
-          <w:tcPr>
-            <w:tcW w:w="990" w:type="dxa"/>
-            <w:tcBorders>
-              <w:top w:val="single" w:sz="4" w:space="0" w:color="auto"/>
-              <w:left w:val="single" w:sz="4" w:space="0" w:color="auto"/>
-              <w:bottom w:val="single" w:sz="4" w:space="0" w:color="auto"/>
-              <w:right w:val="single" w:sz="4" w:space="0" w:color="auto"/>
-            </w:tcBorders>
-            <w:vAlign w:val="center"/>
-          </w:tcPr>
-          <w:p>
-            <w:pPr>
-              <w:spacing w:after="0" w:line="240" w:lineRule="auto"/>
-              <w:jc w:val="center"/>
-              <w:rPr>
-                <w:rFonts w:ascii="Calibri" w:eastAsia="Times New Roman" w:hAnsi="Calibri" w:cs="Calibri"/>
-                <w:sz w:val="16"/>
-                <w:szCs w:val="16"/>
-                <w:lang w:eastAsia="en-CA"/>
-              </w:rPr>
-            </w:pPr>
-            <w:r>
-              <w:rPr>
-                <w:rFonts w:ascii="Calibri" w:eastAsia="Times New Roman" w:hAnsi="Calibri" w:cs="Calibri"/>
-                <w:sz w:val="16"/>
-                <w:szCs w:val="16"/>
-                <w:lang w:eastAsia="en-CA"/>
-              </w:rPr>
-              <w:t>-</w:t>
-            </w:r>
-          </w:p>
-        </w:tc>
-      </w:tr>
-      <w:tr>
-        <w:trPr>
           <w:trHeight w:val="255"/>
         </w:trPr>
         <w:tc>
@@ -5701,16 +4898,7 @@
                 <w:szCs w:val="16"/>
                 <w:lang w:eastAsia="en-CA"/>
               </w:rPr>
-              <w:t>Weakly informative priors on effects</w:t>
-            </w:r>
-            <w:r>
-              <w:rPr>
-                <w:rFonts w:ascii="Calibri" w:eastAsia="Times New Roman" w:hAnsi="Calibri" w:cs="Calibri"/>
-                <w:sz w:val="16"/>
-                <w:szCs w:val="16"/>
-                <w:lang w:eastAsia="en-CA"/>
-              </w:rPr>
-              <w:t xml:space="preserve"> </w:t>
+              <w:t xml:space="preserve">Weakly informative priors on effects </w:t>
             </w:r>
           </w:p>
         </w:tc>
@@ -8202,7 +7390,6 @@
                 <w:szCs w:val="16"/>
                 <w:lang w:eastAsia="en-CA"/>
               </w:rPr>
-              <w:lastRenderedPageBreak/>
               <w:t>b: half normal(0,2)</w:t>
             </w:r>
           </w:p>
@@ -8259,14 +7446,10 @@
           <w:sz w:val="24"/>
           <w:szCs w:val="24"/>
         </w:rPr>
-        <w:lastRenderedPageBreak/>
         <w:t> </w:t>
       </w:r>
     </w:p>
-    <w:p>
-      <w:bookmarkStart w:id="0" w:name="_GoBack"/>
-      <w:bookmarkEnd w:id="0"/>
-    </w:p>
+    <w:p/>
     <w:sectPr>
       <w:pgSz w:w="15840" w:h="12240" w:orient="landscape"/>
       <w:pgMar w:top="1440" w:right="1440" w:bottom="1440" w:left="1440" w:header="720" w:footer="720" w:gutter="0"/>

</xml_diff>